<commit_message>
prog man - in work
</commit_message>
<xml_diff>
--- a/prog_man/руководство.docx
+++ b/prog_man/руководство.docx
@@ -805,6 +805,42 @@
       <w:pPr>
         <w:pStyle w:val="869"/>
         <w:rPr>
+          <w:b w:val="0"/>
+          <w:bCs w:val="0"/>
+          <w:highlight w:val="cyan"/>
+          <w14:ligatures w14:val="none"/>
+        </w:rPr>
+      </w:pPr>
+      <w:r>
+        <w:rPr>
+          <w:b w:val="0"/>
+          <w:bCs w:val="0"/>
+          <w:highlight w:val="cyan"/>
+          <w14:ligatures w14:val="none"/>
+        </w:rPr>
+        <w:t xml:space="preserve">Развертывание</w:t>
+      </w:r>
+      <w:r>
+        <w:rPr>
+          <w:b w:val="0"/>
+          <w:bCs w:val="0"/>
+          <w:highlight w:val="cyan"/>
+          <w14:ligatures w14:val="none"/>
+        </w:rPr>
+      </w:r>
+      <w:r>
+        <w:rPr>
+          <w:b w:val="0"/>
+          <w:bCs w:val="0"/>
+          <w:highlight w:val="cyan"/>
+          <w14:ligatures w14:val="none"/>
+        </w:rPr>
+      </w:r>
+    </w:p>
+    <w:p>
+      <w:pPr>
+        <w:pStyle w:val="869"/>
+        <w:rPr>
           <w:b/>
           <w:bCs/>
           <w:highlight w:val="none"/>
@@ -818,7 +854,7 @@
           <w:highlight w:val="cyan"/>
           <w14:ligatures w14:val="none"/>
         </w:rPr>
-        <w:t xml:space="preserve">Развертывание</w:t>
+        <w:t xml:space="preserve">СУБД</w:t>
       </w:r>
       <w:r>
         <w:rPr>
@@ -951,7 +987,7 @@
         <w:rPr>
           <w:rStyle w:val="868"/>
         </w:rPr>
-        <w:t xml:space="preserve">Программное изделие (далее – Программа), обеспечивает</w:t>
+        <w:t xml:space="preserve">Программное изделие (далее – Программа) обеспечивает</w:t>
       </w:r>
       <w:r>
         <w:rPr>
@@ -1181,6 +1217,7 @@
         <w:rPr>
           <w:highlight w:val="none"/>
         </w:rPr>
+        <w:t xml:space="preserve">;</w:t>
       </w:r>
       <w:r/>
     </w:p>
@@ -1199,7 +1236,7 @@
         <w:t xml:space="preserve">2) </w:t>
       </w:r>
       <w:r>
-        <w:t xml:space="preserve">микросервис взаимодействия с БД</w:t>
+        <w:t xml:space="preserve">микросервис взаимодействия с БД;</w:t>
       </w:r>
       <w:r>
         <w:rPr>
@@ -1223,7 +1260,7 @@
         <w:t xml:space="preserve">3) </w:t>
       </w:r>
       <w:r>
-        <w:t xml:space="preserve">синтезатор</w:t>
+        <w:t xml:space="preserve">синтезатор;</w:t>
       </w:r>
       <w:r>
         <w:rPr>
@@ -1247,7 +1284,7 @@
         <w:t xml:space="preserve">4) </w:t>
       </w:r>
       <w:r>
-        <w:t xml:space="preserve">преобразователь формата временных диаграмм</w:t>
+        <w:t xml:space="preserve">преобразователь формата временных диаграмм;</w:t>
       </w:r>
       <w:r>
         <w:rPr>
@@ -1271,7 +1308,7 @@
         <w:t xml:space="preserve">5) </w:t>
       </w:r>
       <w:r>
-        <w:t xml:space="preserve">генератор wavedrom-диаграмм</w:t>
+        <w:t xml:space="preserve">генератор wavedrom-диаграмм;</w:t>
       </w:r>
       <w:r>
         <w:rPr>
@@ -1301,7 +1338,7 @@
         <w:rPr>
           <w:highlight w:val="none"/>
         </w:rPr>
-        <w:t xml:space="preserve"> решений</w:t>
+        <w:t xml:space="preserve"> решений;</w:t>
       </w:r>
       <w:r>
         <w:rPr>
@@ -1322,7 +1359,7 @@
         <w:t xml:space="preserve">7) </w:t>
       </w:r>
       <w:r>
-        <w:t xml:space="preserve">микросервис анализа статистики</w:t>
+        <w:t xml:space="preserve">микросервис анализа статистики.</w:t>
       </w:r>
       <w:r>
         <w:rPr>
@@ -2369,6 +2406,7 @@
     <w:p>
       <w:pPr>
         <w:pStyle w:val="686"/>
+        <w:spacing w:after="0" w:afterAutospacing="0" w:line="360" w:lineRule="auto"/>
       </w:pPr>
       <w:r>
         <w:rPr>
@@ -2383,8 +2421,897 @@
       </w:r>
     </w:p>
     <w:p>
+      <w:pPr>
+        <w:pStyle w:val="869"/>
+        <w:spacing w:after="0" w:afterAutospacing="0" w:line="360" w:lineRule="auto"/>
+        <w:rPr>
+          <w:highlight w:val="none"/>
+        </w:rPr>
+      </w:pPr>
+      <w:r>
+        <w:tab/>
+        <w:t xml:space="preserve">Для реализации </w:t>
+      </w:r>
+      <w:r>
+        <w:t xml:space="preserve">Программной подсистемы тестирования знаний языков описания </w:t>
+      </w:r>
+      <w:r>
+        <w:t xml:space="preserve">аппаратуры</w:t>
+      </w:r>
+      <w:r>
+        <w:t xml:space="preserve"> разработано программное обеспечение в соответствии со следующей компонентной структурой.</w:t>
+      </w:r>
+      <w:r/>
+    </w:p>
+    <w:p>
+      <w:pPr>
+        <w:pStyle w:val="869"/>
+        <w:spacing w:after="0" w:afterAutospacing="0" w:line="360" w:lineRule="auto"/>
+        <w:rPr>
+          <w:highlight w:val="none"/>
+        </w:rPr>
+      </w:pPr>
+      <w:r>
+        <w:rPr>
+          <w:highlight w:val="none"/>
+        </w:rPr>
+        <w:tab/>
+        <w:t xml:space="preserve">Для реализации </w:t>
+      </w:r>
+      <w:r>
+        <w:t xml:space="preserve">Программной подсистемы тестирования знаний языков описания </w:t>
+      </w:r>
+      <w:r>
+        <w:t xml:space="preserve">аппаратуры</w:t>
+      </w:r>
+      <w:r>
+        <w:rPr>
+          <w:highlight w:val="none"/>
+        </w:rPr>
+        <w:t xml:space="preserve"> применены принципы микросервисной архитектуры. Подсистема предназначена для интеграции в информационную систему образовательного портала (Рисунок 1).</w:t>
+      </w:r>
+      <w:r>
+        <w:rPr>
+          <w:highlight w:val="none"/>
+        </w:rPr>
+      </w:r>
+    </w:p>
+    <w:p>
+      <w:pPr>
+        <w:pStyle w:val="869"/>
+        <w:jc w:val="center"/>
+        <w:spacing w:after="0" w:afterAutospacing="0" w:line="360" w:lineRule="auto"/>
+        <w:rPr>
+          <w:highlight w:val="none"/>
+        </w:rPr>
+      </w:pPr>
+      <w:r>
+        <w:rPr>
+          <w:highlight w:val="none"/>
+        </w:rPr>
+      </w:r>
+      <w:r>
+        <mc:AlternateContent>
+          <mc:Choice Requires="wpg">
+            <w:drawing>
+              <wp:inline xmlns:wp="http://schemas.openxmlformats.org/drawingml/2006/wordprocessingDrawing" distT="0" distB="0" distL="0" distR="0">
+                <wp:extent cx="5940425" cy="2756946"/>
+                <wp:effectExtent l="0" t="0" r="0" b="0"/>
+                <wp:docPr id="1" name=""/>
+                <wp:cNvGraphicFramePr>
+                  <a:graphicFrameLocks xmlns:a="http://schemas.openxmlformats.org/drawingml/2006/main" noChangeAspect="1"/>
+                </wp:cNvGraphicFramePr>
+                <a:graphic xmlns:a="http://schemas.openxmlformats.org/drawingml/2006/main">
+                  <a:graphicData uri="http://schemas.openxmlformats.org/drawingml/2006/picture">
+                    <pic:pic xmlns:pic="http://schemas.openxmlformats.org/drawingml/2006/picture">
+                      <pic:nvPicPr>
+                        <pic:cNvPr id="1872772245" name=""/>
+                        <pic:cNvPicPr>
+                          <a:picLocks noChangeAspect="1"/>
+                        </pic:cNvPicPr>
+                        <pic:nvPr/>
+                      </pic:nvPicPr>
+                      <pic:blipFill>
+                        <a:blip r:embed="rId13"/>
+                        <a:stretch/>
+                      </pic:blipFill>
+                      <pic:spPr bwMode="auto">
+                        <a:xfrm>
+                          <a:off x="0" y="0"/>
+                          <a:ext cx="5940424" cy="2756946"/>
+                        </a:xfrm>
+                        <a:prstGeom prst="rect">
+                          <a:avLst/>
+                        </a:prstGeom>
+                      </pic:spPr>
+                    </pic:pic>
+                  </a:graphicData>
+                </a:graphic>
+              </wp:inline>
+            </w:drawing>
+          </mc:Choice>
+          <mc:Fallback>
+            <w:pict>
+              <v:shapetype type="#_x0000_t75" o:spt="75" coordsize="21600,21600" o:preferrelative="t" path="m@4@5l@4@11@9@11@9@5xe">
+                <v:formulas>
+                  <v:f eqn="if lineDrawn pixelLineWidth 0"/>
+                  <v:f eqn="sum @0 1 0"/>
+                  <v:f eqn="sum 0 0 @1"/>
+                  <v:f eqn="prod @2 1 2"/>
+                  <v:f eqn="prod @3 21600 pixelWidth"/>
+                  <v:f eqn="prod @3 21600 pixelHeight"/>
+                  <v:f eqn="sum @0 0 1"/>
+                  <v:f eqn="prod @6 1 2"/>
+                  <v:f eqn="prod @7 21600 pixelWidth"/>
+                  <v:f eqn="sum @8 21600 0"/>
+                  <v:f eqn="prod @7 21600 pixelHeight"/>
+                  <v:f eqn="sum @10 21600 0"/>
+                </v:formulas>
+              </v:shapetype>
+              <v:shape id="_x0000_i0" o:spid="_x0000_s0" type="#_x0000_t75" style="width:467.8pt;height:217.1pt;mso-wrap-distance-left:0.0pt;mso-wrap-distance-top:0.0pt;mso-wrap-distance-right:0.0pt;mso-wrap-distance-bottom:0.0pt;" stroked="false">
+                <v:path textboxrect="0,0,0,0"/>
+                <v:imagedata r:id="rId13" o:title=""/>
+              </v:shape>
+            </w:pict>
+          </mc:Fallback>
+        </mc:AlternateContent>
+      </w:r>
+      <w:r>
+        <w:rPr>
+          <w:highlight w:val="none"/>
+        </w:rPr>
+      </w:r>
+      <w:r>
+        <w:rPr>
+          <w:highlight w:val="none"/>
+        </w:rPr>
+      </w:r>
+    </w:p>
+    <w:p>
+      <w:pPr>
+        <w:pStyle w:val="869"/>
+        <w:jc w:val="center"/>
+        <w:spacing w:after="0" w:afterAutospacing="0" w:line="360" w:lineRule="auto"/>
+        <w:rPr>
+          <w:highlight w:val="none"/>
+        </w:rPr>
+      </w:pPr>
+      <w:r>
+        <w:rPr>
+          <w:highlight w:val="none"/>
+        </w:rPr>
+      </w:r>
+      <w:r>
+        <w:rPr>
+          <w:b w:val="0"/>
+          <w:bCs w:val="0"/>
+          <w:sz w:val="28"/>
+          <w:szCs w:val="28"/>
+          <w:highlight w:val="none"/>
+          <w:u w:val="none"/>
+        </w:rPr>
+        <w:t xml:space="preserve"> </w:t>
+      </w:r>
+      <w:r>
+        <w:rPr>
+          <w:b w:val="0"/>
+          <w:bCs w:val="0"/>
+          <w:sz w:val="28"/>
+          <w:szCs w:val="28"/>
+          <w:highlight w:val="none"/>
+          <w:u w:val="none"/>
+        </w:rPr>
+        <w:t xml:space="preserve">Рисунок </w:t>
+      </w:r>
+      <w:r>
+        <w:rPr>
+          <w:b w:val="0"/>
+          <w:bCs w:val="0"/>
+          <w:sz w:val="28"/>
+          <w:szCs w:val="28"/>
+          <w:highlight w:val="none"/>
+          <w:u w:val="none"/>
+        </w:rPr>
+        <w:t xml:space="preserve">1</w:t>
+      </w:r>
+      <w:r>
+        <w:rPr>
+          <w:b w:val="0"/>
+          <w:bCs w:val="0"/>
+          <w:sz w:val="28"/>
+          <w:szCs w:val="28"/>
+          <w:highlight w:val="none"/>
+          <w:u w:val="none"/>
+        </w:rPr>
+        <w:t xml:space="preserve"> —</w:t>
+      </w:r>
+      <w:r>
+        <w:rPr>
+          <w:b w:val="0"/>
+          <w:bCs w:val="0"/>
+          <w:sz w:val="28"/>
+          <w:szCs w:val="28"/>
+          <w:highlight w:val="none"/>
+          <w:u w:val="none"/>
+        </w:rPr>
+        <w:t xml:space="preserve"> </w:t>
+      </w:r>
+      <w:r>
+        <w:rPr>
+          <w:b w:val="0"/>
+          <w:bCs w:val="0"/>
+          <w:sz w:val="28"/>
+          <w:szCs w:val="28"/>
+          <w:highlight w:val="none"/>
+          <w:u w:val="none"/>
+        </w:rPr>
+        <w:t xml:space="preserve">обобщенная архитектура информационной системы </w:t>
+      </w:r>
+      <w:r/>
+      <w:r>
+        <w:rPr>
+          <w:highlight w:val="none"/>
+        </w:rPr>
+        <w:t xml:space="preserve">образовательного портала</w:t>
+      </w:r>
+      <w:r>
+        <w:rPr>
+          <w:highlight w:val="none"/>
+        </w:rPr>
+      </w:r>
+    </w:p>
+    <w:p>
+      <w:pPr>
+        <w:pStyle w:val="869"/>
+        <w:jc w:val="both"/>
+        <w:spacing w:after="0" w:afterAutospacing="0" w:line="360" w:lineRule="auto"/>
+        <w:rPr>
+          <w:highlight w:val="none"/>
+        </w:rPr>
+      </w:pPr>
+      <w:r>
+        <w:rPr>
+          <w:highlight w:val="none"/>
+        </w:rPr>
+        <w:tab/>
+        <w:t xml:space="preserve">В представленной информационной системе обращение к </w:t>
+      </w:r>
+      <w:r>
+        <w:t xml:space="preserve">Программной подсистеме тестирования знаний языков описания </w:t>
+      </w:r>
+      <w:r>
+        <w:t xml:space="preserve">аппаратуры</w:t>
+      </w:r>
+      <w:r>
+        <w:rPr>
+          <w:highlight w:val="none"/>
+        </w:rPr>
+        <w:t xml:space="preserve"> происходит в стиле REST, БД используется совместно с Web-приложением образовательного портала. </w:t>
+      </w:r>
+      <w:r>
+        <w:rPr>
+          <w:highlight w:val="none"/>
+        </w:rPr>
+      </w:r>
+    </w:p>
+    <w:p>
+      <w:pPr>
+        <w:pStyle w:val="869"/>
+        <w:jc w:val="both"/>
+        <w:spacing w:after="0" w:afterAutospacing="0" w:line="360" w:lineRule="auto"/>
+        <w:rPr>
+          <w:highlight w:val="none"/>
+        </w:rPr>
+      </w:pPr>
+      <w:r>
+        <w:rPr>
+          <w:highlight w:val="none"/>
+        </w:rPr>
+        <w:tab/>
+        <w:t xml:space="preserve">В состав Подсистемы входят следующие функциональные блоки:</w:t>
+      </w:r>
+      <w:r>
+        <w:rPr>
+          <w:highlight w:val="none"/>
+        </w:rPr>
+      </w:r>
+    </w:p>
+    <w:p>
+      <w:pPr>
+        <w:pStyle w:val="869"/>
+      </w:pPr>
+      <w:r>
+        <w:rPr>
+          <w:highlight w:val="none"/>
+        </w:rPr>
+        <w:tab/>
+      </w:r>
+      <w:r/>
+      <w:r>
+        <w:rPr>
+          <w:highlight w:val="none"/>
+        </w:rPr>
+        <w:t xml:space="preserve">1) </w:t>
+      </w:r>
+      <w:r>
+        <w:t xml:space="preserve">компонент бизнес-логики</w:t>
+      </w:r>
       <w:r/>
       <w:r/>
+    </w:p>
+    <w:p>
+      <w:pPr>
+        <w:pStyle w:val="869"/>
+        <w:ind w:firstLine="708"/>
+      </w:pPr>
+      <w:r>
+        <w:rPr>
+          <w:highlight w:val="none"/>
+        </w:rPr>
+        <w:t xml:space="preserve">2) </w:t>
+      </w:r>
+      <w:r>
+        <w:t xml:space="preserve">микросервис взаимодействия с БД</w:t>
+      </w:r>
+      <w:r>
+        <w:rPr>
+          <w:highlight w:val="none"/>
+        </w:rPr>
+      </w:r>
+      <w:r/>
+    </w:p>
+    <w:p>
+      <w:pPr>
+        <w:pStyle w:val="869"/>
+        <w:ind w:firstLine="708"/>
+      </w:pPr>
+      <w:r>
+        <w:rPr>
+          <w:highlight w:val="none"/>
+        </w:rPr>
+        <w:t xml:space="preserve">3) </w:t>
+      </w:r>
+      <w:r>
+        <w:t xml:space="preserve">синтезатор</w:t>
+      </w:r>
+      <w:r>
+        <w:rPr>
+          <w:highlight w:val="none"/>
+        </w:rPr>
+      </w:r>
+      <w:r/>
+    </w:p>
+    <w:p>
+      <w:pPr>
+        <w:pStyle w:val="869"/>
+        <w:ind w:firstLine="708"/>
+      </w:pPr>
+      <w:r>
+        <w:rPr>
+          <w:highlight w:val="none"/>
+        </w:rPr>
+        <w:t xml:space="preserve">4) </w:t>
+      </w:r>
+      <w:r>
+        <w:t xml:space="preserve">преобразователь формата временных диаграмм</w:t>
+      </w:r>
+      <w:r>
+        <w:rPr>
+          <w:highlight w:val="none"/>
+        </w:rPr>
+      </w:r>
+      <w:r/>
+    </w:p>
+    <w:p>
+      <w:pPr>
+        <w:pStyle w:val="869"/>
+        <w:ind w:firstLine="708"/>
+      </w:pPr>
+      <w:r>
+        <w:rPr>
+          <w:highlight w:val="none"/>
+        </w:rPr>
+        <w:t xml:space="preserve">5) </w:t>
+      </w:r>
+      <w:r>
+        <w:t xml:space="preserve">генератор wavedrom-диаграмм</w:t>
+      </w:r>
+      <w:r>
+        <w:rPr>
+          <w:highlight w:val="none"/>
+        </w:rPr>
+      </w:r>
+      <w:r/>
+    </w:p>
+    <w:p>
+      <w:pPr>
+        <w:pStyle w:val="869"/>
+        <w:ind w:firstLine="708"/>
+      </w:pPr>
+      <w:r>
+        <w:rPr>
+          <w:highlight w:val="none"/>
+        </w:rPr>
+        <w:t xml:space="preserve">6) </w:t>
+      </w:r>
+      <w:r>
+        <w:t xml:space="preserve">анализатор</w:t>
+      </w:r>
+      <w:r>
+        <w:rPr>
+          <w:highlight w:val="none"/>
+        </w:rPr>
+        <w:t xml:space="preserve"> решений</w:t>
+      </w:r>
+      <w:r>
+        <w:rPr>
+          <w:highlight w:val="none"/>
+        </w:rPr>
+      </w:r>
+      <w:r/>
+    </w:p>
+    <w:p>
+      <w:pPr>
+        <w:pStyle w:val="869"/>
+        <w:ind w:firstLine="708"/>
+        <w:rPr>
+          <w:highlight w:val="none"/>
+        </w:rPr>
+      </w:pPr>
+      <w:r>
+        <w:rPr>
+          <w:highlight w:val="none"/>
+        </w:rPr>
+        <w:t xml:space="preserve">7) </w:t>
+      </w:r>
+      <w:r>
+        <w:t xml:space="preserve">микросервис анализа статистики</w:t>
+      </w:r>
+      <w:r/>
+      <w:r/>
+    </w:p>
+    <w:p>
+      <w:pPr>
+        <w:pStyle w:val="869"/>
+        <w:jc w:val="both"/>
+        <w:spacing w:after="0" w:afterAutospacing="0" w:line="360" w:lineRule="auto"/>
+        <w:rPr>
+          <w:highlight w:val="none"/>
+        </w:rPr>
+      </w:pPr>
+      <w:r>
+        <w:rPr>
+          <w:highlight w:val="none"/>
+        </w:rPr>
+      </w:r>
+      <w:r>
+        <w:rPr>
+          <w:highlight w:val="none"/>
+        </w:rPr>
+        <w:tab/>
+        <w:t xml:space="preserve">Детализированная архитектура Подсистемы (в составе информационной системы) изображена на рисунке 2.</w:t>
+      </w:r>
+      <w:r/>
+    </w:p>
+    <w:p>
+      <w:pPr>
+        <w:pStyle w:val="869"/>
+        <w:jc w:val="center"/>
+        <w:spacing w:after="0" w:afterAutospacing="0" w:line="360" w:lineRule="auto"/>
+        <w:rPr>
+          <w:highlight w:val="none"/>
+        </w:rPr>
+      </w:pPr>
+      <w:r>
+        <w:rPr>
+          <w:highlight w:val="none"/>
+        </w:rPr>
+        <w:t xml:space="preserve"> </w:t>
+      </w:r>
+      <w:r/>
+      <w:r/>
+      <w:r>
+        <mc:AlternateContent>
+          <mc:Choice Requires="wpg">
+            <w:drawing>
+              <wp:inline xmlns:wp="http://schemas.openxmlformats.org/drawingml/2006/wordprocessingDrawing" distT="0" distB="0" distL="0" distR="0">
+                <wp:extent cx="4565790" cy="6977186"/>
+                <wp:effectExtent l="0" t="0" r="0" b="0"/>
+                <wp:docPr id="2" name=""/>
+                <wp:cNvGraphicFramePr>
+                  <a:graphicFrameLocks xmlns:a="http://schemas.openxmlformats.org/drawingml/2006/main" noChangeAspect="1"/>
+                </wp:cNvGraphicFramePr>
+                <a:graphic xmlns:a="http://schemas.openxmlformats.org/drawingml/2006/main">
+                  <a:graphicData uri="http://schemas.openxmlformats.org/drawingml/2006/picture">
+                    <pic:pic xmlns:pic="http://schemas.openxmlformats.org/drawingml/2006/picture">
+                      <pic:nvPicPr>
+                        <pic:cNvPr id="1332182553" name=""/>
+                        <pic:cNvPicPr>
+                          <a:picLocks noChangeAspect="1"/>
+                        </pic:cNvPicPr>
+                        <pic:nvPr/>
+                      </pic:nvPicPr>
+                      <pic:blipFill>
+                        <a:blip r:embed="rId14"/>
+                        <a:srcRect l="20128" t="14063" r="20787" b="22105"/>
+                        <a:stretch/>
+                      </pic:blipFill>
+                      <pic:spPr bwMode="auto">
+                        <a:xfrm rot="0" flipH="0" flipV="0">
+                          <a:off x="0" y="0"/>
+                          <a:ext cx="4565790" cy="6977185"/>
+                        </a:xfrm>
+                        <a:prstGeom prst="rect">
+                          <a:avLst/>
+                        </a:prstGeom>
+                      </pic:spPr>
+                    </pic:pic>
+                  </a:graphicData>
+                </a:graphic>
+              </wp:inline>
+            </w:drawing>
+          </mc:Choice>
+          <mc:Fallback>
+            <w:pict>
+              <v:shapetype type="#_x0000_t75" o:spt="75" coordsize="21600,21600" o:preferrelative="t" path="m@4@5l@4@11@9@11@9@5xe">
+                <v:formulas>
+                  <v:f eqn="if lineDrawn pixelLineWidth 0"/>
+                  <v:f eqn="sum @0 1 0"/>
+                  <v:f eqn="sum 0 0 @1"/>
+                  <v:f eqn="prod @2 1 2"/>
+                  <v:f eqn="prod @3 21600 pixelWidth"/>
+                  <v:f eqn="prod @3 21600 pixelHeight"/>
+                  <v:f eqn="sum @0 0 1"/>
+                  <v:f eqn="prod @6 1 2"/>
+                  <v:f eqn="prod @7 21600 pixelWidth"/>
+                  <v:f eqn="sum @8 21600 0"/>
+                  <v:f eqn="prod @7 21600 pixelHeight"/>
+                  <v:f eqn="sum @10 21600 0"/>
+                </v:formulas>
+              </v:shapetype>
+              <v:shape id="_x0000_i1" o:spid="_x0000_s1" type="#_x0000_t75" style="width:359.5pt;height:549.4pt;mso-wrap-distance-left:0.0pt;mso-wrap-distance-top:0.0pt;mso-wrap-distance-right:0.0pt;mso-wrap-distance-bottom:0.0pt;rotation:0;" stroked="false">
+                <v:path textboxrect="0,0,0,0"/>
+                <v:imagedata r:id="rId14" o:title=""/>
+              </v:shape>
+            </w:pict>
+          </mc:Fallback>
+        </mc:AlternateContent>
+      </w:r>
+      <w:r/>
+      <w:r/>
+      <w:r/>
+      <w:r/>
+    </w:p>
+    <w:p>
+      <w:pPr>
+        <w:pStyle w:val="869"/>
+        <w:jc w:val="center"/>
+        <w:spacing w:after="0" w:afterAutospacing="0" w:line="360" w:lineRule="auto"/>
+        <w:rPr>
+          <w:highlight w:val="none"/>
+        </w:rPr>
+      </w:pPr>
+      <w:r>
+        <w:rPr>
+          <w:highlight w:val="none"/>
+        </w:rPr>
+        <w:t xml:space="preserve">Рисунок 2 — архитектура рассматриваемой подсистемы</w:t>
+      </w:r>
+      <w:r>
+        <w:rPr>
+          <w:highlight w:val="none"/>
+        </w:rPr>
+      </w:r>
+    </w:p>
+    <w:p>
+      <w:pPr>
+        <w:shd w:val="nil"/>
+      </w:pPr>
+      <w:r>
+        <w:br w:type="page" w:clear="all"/>
+      </w:r>
+      <w:r/>
+    </w:p>
+    <w:p>
+      <w:pPr>
+        <w:pStyle w:val="686"/>
+        <w:spacing w:after="0" w:afterAutospacing="0" w:line="360" w:lineRule="auto"/>
+      </w:pPr>
+      <w:r>
+        <w:rPr>
+          <w:highlight w:val="none"/>
+        </w:rPr>
+        <w:t xml:space="preserve">3 Настройка программы</w:t>
+      </w:r>
+      <w:r>
+        <w:rPr>
+          <w:highlight w:val="none"/>
+        </w:rPr>
+      </w:r>
+    </w:p>
+    <w:p>
+      <w:pPr>
+        <w:pStyle w:val="869"/>
+        <w:ind w:firstLine="708"/>
+        <w:spacing w:after="0" w:afterAutospacing="0" w:line="360" w:lineRule="auto"/>
+        <w:rPr>
+          <w:highlight w:val="none"/>
+        </w:rPr>
+      </w:pPr>
+      <w:r>
+        <w:t xml:space="preserve">Установка и настройка системного программного обеспечения выполняется в соответствии с инструкциями, изложенными в поставляемой с ним документации.</w:t>
+      </w:r>
+      <w:r/>
+    </w:p>
+    <w:p>
+      <w:pPr>
+        <w:pStyle w:val="688"/>
+        <w:spacing w:after="0" w:afterAutospacing="0" w:line="360" w:lineRule="auto"/>
+        <w:rPr>
+          <w:b/>
+          <w:bCs/>
+          <w:highlight w:val="none"/>
+        </w:rPr>
+      </w:pPr>
+      <w:r>
+        <w:rPr>
+          <w:b/>
+          <w:bCs/>
+          <w:highlight w:val="none"/>
+        </w:rPr>
+        <w:t xml:space="preserve">3.1 Программной обеспечение</w:t>
+      </w:r>
+      <w:r>
+        <w:rPr>
+          <w:highlight w:val="none"/>
+        </w:rPr>
+      </w:r>
+    </w:p>
+    <w:p>
+      <w:pPr>
+        <w:pStyle w:val="869"/>
+        <w:ind w:firstLine="0"/>
+        <w:spacing w:after="0" w:afterAutospacing="0" w:line="360" w:lineRule="auto"/>
+        <w:rPr>
+          <w:b w:val="0"/>
+          <w:bCs w:val="0"/>
+          <w:highlight w:val="none"/>
+        </w:rPr>
+      </w:pPr>
+      <w:r>
+        <w:rPr>
+          <w:b/>
+          <w:bCs/>
+          <w:highlight w:val="none"/>
+        </w:rPr>
+        <w:t xml:space="preserve"> </w:t>
+        <w:tab/>
+      </w:r>
+      <w:r>
+        <w:rPr>
+          <w:b w:val="0"/>
+          <w:bCs w:val="0"/>
+          <w:highlight w:val="none"/>
+        </w:rPr>
+        <w:t xml:space="preserve">Для функционирования </w:t>
+      </w:r>
+      <w:r>
+        <w:t xml:space="preserve">Программной подсистемы тестирования знаний языков описания </w:t>
+      </w:r>
+      <w:r>
+        <w:t xml:space="preserve">аппаратуры</w:t>
+      </w:r>
+      <w:r/>
+      <w:r>
+        <w:rPr>
+          <w:b w:val="0"/>
+          <w:bCs w:val="0"/>
+          <w:highlight w:val="none"/>
+        </w:rPr>
+        <w:t xml:space="preserve"> на технические средства должно быть установлено программное обеспечение и лицензированной программное обеспечение:</w:t>
+      </w:r>
+      <w:r>
+        <w:rPr>
+          <w:b w:val="0"/>
+          <w:bCs w:val="0"/>
+        </w:rPr>
+      </w:r>
+    </w:p>
+    <w:p>
+      <w:pPr>
+        <w:pStyle w:val="869"/>
+        <w:ind w:firstLine="0"/>
+        <w:spacing w:after="0" w:afterAutospacing="0" w:line="360" w:lineRule="auto"/>
+        <w:rPr>
+          <w:b w:val="0"/>
+          <w:bCs w:val="0"/>
+          <w:highlight w:val="none"/>
+        </w:rPr>
+      </w:pPr>
+      <w:r>
+        <w:rPr>
+          <w:b w:val="0"/>
+          <w:bCs w:val="0"/>
+          <w:highlight w:val="none"/>
+        </w:rPr>
+        <w:tab/>
+        <w:t xml:space="preserve">Комплект системного программного обеспечения:</w:t>
+      </w:r>
+      <w:r>
+        <w:rPr>
+          <w:b w:val="0"/>
+          <w:bCs w:val="0"/>
+          <w:highlight w:val="none"/>
+        </w:rPr>
+      </w:r>
+    </w:p>
+    <w:p>
+      <w:pPr>
+        <w:pStyle w:val="869"/>
+        <w:numPr>
+          <w:ilvl w:val="0"/>
+          <w:numId w:val="11"/>
+        </w:numPr>
+        <w:spacing w:after="0" w:afterAutospacing="0" w:line="360" w:lineRule="auto"/>
+        <w:rPr>
+          <w:b w:val="0"/>
+          <w:bCs w:val="0"/>
+        </w:rPr>
+      </w:pPr>
+      <w:r>
+        <w:rPr>
+          <w:b w:val="0"/>
+          <w:bCs w:val="0"/>
+          <w:highlight w:val="none"/>
+        </w:rPr>
+        <w:t xml:space="preserve">операционная система — Ubuntu 20.04 focal;</w:t>
+      </w:r>
+      <w:r>
+        <w:rPr>
+          <w:b w:val="0"/>
+          <w:bCs w:val="0"/>
+          <w:highlight w:val="none"/>
+        </w:rPr>
+      </w:r>
+    </w:p>
+    <w:p>
+      <w:pPr>
+        <w:pStyle w:val="869"/>
+        <w:numPr>
+          <w:ilvl w:val="0"/>
+          <w:numId w:val="11"/>
+        </w:numPr>
+        <w:spacing w:after="0" w:afterAutospacing="0" w:line="360" w:lineRule="auto"/>
+        <w:rPr>
+          <w:b w:val="0"/>
+          <w:bCs w:val="0"/>
+        </w:rPr>
+      </w:pPr>
+      <w:r>
+        <w:rPr>
+          <w:b w:val="0"/>
+          <w:bCs w:val="0"/>
+          <w:highlight w:val="none"/>
+        </w:rPr>
+        <w:t xml:space="preserve">система управления базами данных — MySQL;</w:t>
+      </w:r>
+      <w:r>
+        <w:rPr>
+          <w:b w:val="0"/>
+          <w:bCs w:val="0"/>
+          <w:highlight w:val="none"/>
+        </w:rPr>
+      </w:r>
+    </w:p>
+    <w:p>
+      <w:pPr>
+        <w:pStyle w:val="869"/>
+        <w:numPr>
+          <w:ilvl w:val="0"/>
+          <w:numId w:val="11"/>
+        </w:numPr>
+        <w:spacing w:after="0" w:afterAutospacing="0" w:line="360" w:lineRule="auto"/>
+        <w:rPr>
+          <w:b w:val="0"/>
+          <w:bCs w:val="0"/>
+          <w:highlight w:val="none"/>
+        </w:rPr>
+      </w:pPr>
+      <w:r>
+        <w:rPr>
+          <w:highlight w:val="none"/>
+        </w:rPr>
+        <w:t xml:space="preserve">ПО автоматизации развертывания</w:t>
+      </w:r>
+      <w:r>
+        <w:rPr>
+          <w:b w:val="0"/>
+          <w:bCs w:val="0"/>
+          <w:highlight w:val="none"/>
+        </w:rPr>
+        <w:t xml:space="preserve"> — Docker;</w:t>
+      </w:r>
+      <w:r>
+        <w:rPr>
+          <w:b w:val="0"/>
+          <w:bCs w:val="0"/>
+        </w:rPr>
+      </w:r>
+    </w:p>
+    <w:p>
+      <w:pPr>
+        <w:pStyle w:val="869"/>
+        <w:numPr>
+          <w:ilvl w:val="0"/>
+          <w:numId w:val="11"/>
+        </w:numPr>
+        <w:spacing w:after="0" w:afterAutospacing="0" w:line="360" w:lineRule="auto"/>
+        <w:rPr>
+          <w:b w:val="0"/>
+          <w:bCs w:val="0"/>
+        </w:rPr>
+      </w:pPr>
+      <w:r>
+        <w:rPr>
+          <w:b w:val="0"/>
+          <w:bCs w:val="0"/>
+          <w:highlight w:val="none"/>
+        </w:rPr>
+      </w:r>
+      <w:r>
+        <w:rPr>
+          <w:highlight w:val="yellow"/>
+        </w:rPr>
+        <w:t xml:space="preserve">ПО для развертывания многокомпонентных приложений</w:t>
+      </w:r>
+      <w:r>
+        <w:rPr>
+          <w:highlight w:val="none"/>
+        </w:rPr>
+        <w:t xml:space="preserve"> — Docker Compose.</w:t>
+      </w:r>
+      <w:r>
+        <w:rPr>
+          <w:b w:val="0"/>
+          <w:bCs w:val="0"/>
+          <w:highlight w:val="none"/>
+        </w:rPr>
+      </w:r>
+      <w:r>
+        <w:rPr>
+          <w:b w:val="0"/>
+          <w:bCs w:val="0"/>
+          <w:highlight w:val="none"/>
+        </w:rPr>
+      </w:r>
+      <w:r>
+        <w:rPr>
+          <w:b w:val="0"/>
+          <w:bCs w:val="0"/>
+        </w:rPr>
+      </w:r>
+    </w:p>
+    <w:p>
+      <w:pPr>
+        <w:pStyle w:val="869"/>
+        <w:ind w:left="0" w:firstLine="0"/>
+        <w:spacing w:after="0" w:afterAutospacing="0" w:line="360" w:lineRule="auto"/>
+        <w:rPr>
+          <w:b w:val="0"/>
+          <w:bCs w:val="0"/>
+        </w:rPr>
+      </w:pPr>
+      <w:r>
+        <w:rPr>
+          <w:highlight w:val="none"/>
+        </w:rPr>
+        <w:tab/>
+      </w:r>
+      <w:r>
+        <w:rPr>
+          <w:highlight w:val="none"/>
+        </w:rPr>
+      </w:r>
     </w:p>
     <w:sectPr>
       <w:headerReference w:type="first" r:id="rId10"/>
@@ -3857,6 +4784,135 @@
       </w:rPr>
     </w:lvl>
   </w:abstractNum>
+  <w:abstractNum w:abstractNumId="10">
+    <w:multiLevelType w:val="hybridMultilevel"/>
+    <w:lvl w:ilvl="0">
+      <w:start w:val="1"/>
+      <w:numFmt w:val="bullet"/>
+      <w:isLgl w:val="false"/>
+      <w:suff w:val="tab"/>
+      <w:lvlText w:val="–"/>
+      <w:lvlJc w:val="left"/>
+      <w:pPr>
+        <w:ind w:left="1417" w:hanging="360"/>
+      </w:pPr>
+      <w:rPr>
+        <w:rFonts w:hint="default" w:ascii="Arial" w:hAnsi="Arial" w:eastAsia="Arial" w:cs="Arial"/>
+      </w:rPr>
+    </w:lvl>
+    <w:lvl w:ilvl="1">
+      <w:start w:val="1"/>
+      <w:numFmt w:val="bullet"/>
+      <w:isLgl w:val="false"/>
+      <w:suff w:val="tab"/>
+      <w:lvlText w:val="o"/>
+      <w:lvlJc w:val="left"/>
+      <w:pPr>
+        <w:ind w:left="2137" w:hanging="360"/>
+      </w:pPr>
+      <w:rPr>
+        <w:rFonts w:hint="default" w:ascii="Courier New" w:hAnsi="Courier New" w:eastAsia="Courier New" w:cs="Courier New"/>
+      </w:rPr>
+    </w:lvl>
+    <w:lvl w:ilvl="2">
+      <w:start w:val="1"/>
+      <w:numFmt w:val="bullet"/>
+      <w:isLgl w:val="false"/>
+      <w:suff w:val="tab"/>
+      <w:lvlText w:val="§"/>
+      <w:lvlJc w:val="left"/>
+      <w:pPr>
+        <w:ind w:left="2857" w:hanging="360"/>
+      </w:pPr>
+      <w:rPr>
+        <w:rFonts w:hint="default" w:ascii="Wingdings" w:hAnsi="Wingdings" w:eastAsia="Wingdings" w:cs="Wingdings"/>
+      </w:rPr>
+    </w:lvl>
+    <w:lvl w:ilvl="3">
+      <w:start w:val="1"/>
+      <w:numFmt w:val="bullet"/>
+      <w:isLgl w:val="false"/>
+      <w:suff w:val="tab"/>
+      <w:lvlText w:val="·"/>
+      <w:lvlJc w:val="left"/>
+      <w:pPr>
+        <w:ind w:left="3577" w:hanging="360"/>
+      </w:pPr>
+      <w:rPr>
+        <w:rFonts w:hint="default" w:ascii="Symbol" w:hAnsi="Symbol" w:eastAsia="Symbol" w:cs="Symbol"/>
+      </w:rPr>
+    </w:lvl>
+    <w:lvl w:ilvl="4">
+      <w:start w:val="1"/>
+      <w:numFmt w:val="bullet"/>
+      <w:isLgl w:val="false"/>
+      <w:suff w:val="tab"/>
+      <w:lvlText w:val="o"/>
+      <w:lvlJc w:val="left"/>
+      <w:pPr>
+        <w:ind w:left="4297" w:hanging="360"/>
+      </w:pPr>
+      <w:rPr>
+        <w:rFonts w:hint="default" w:ascii="Courier New" w:hAnsi="Courier New" w:eastAsia="Courier New" w:cs="Courier New"/>
+      </w:rPr>
+    </w:lvl>
+    <w:lvl w:ilvl="5">
+      <w:start w:val="1"/>
+      <w:numFmt w:val="bullet"/>
+      <w:isLgl w:val="false"/>
+      <w:suff w:val="tab"/>
+      <w:lvlText w:val="§"/>
+      <w:lvlJc w:val="left"/>
+      <w:pPr>
+        <w:ind w:left="5017" w:hanging="360"/>
+      </w:pPr>
+      <w:rPr>
+        <w:rFonts w:hint="default" w:ascii="Wingdings" w:hAnsi="Wingdings" w:eastAsia="Wingdings" w:cs="Wingdings"/>
+      </w:rPr>
+    </w:lvl>
+    <w:lvl w:ilvl="6">
+      <w:start w:val="1"/>
+      <w:numFmt w:val="bullet"/>
+      <w:isLgl w:val="false"/>
+      <w:suff w:val="tab"/>
+      <w:lvlText w:val="·"/>
+      <w:lvlJc w:val="left"/>
+      <w:pPr>
+        <w:ind w:left="5737" w:hanging="360"/>
+      </w:pPr>
+      <w:rPr>
+        <w:rFonts w:hint="default" w:ascii="Symbol" w:hAnsi="Symbol" w:eastAsia="Symbol" w:cs="Symbol"/>
+      </w:rPr>
+    </w:lvl>
+    <w:lvl w:ilvl="7">
+      <w:start w:val="1"/>
+      <w:numFmt w:val="bullet"/>
+      <w:isLgl w:val="false"/>
+      <w:suff w:val="tab"/>
+      <w:lvlText w:val="o"/>
+      <w:lvlJc w:val="left"/>
+      <w:pPr>
+        <w:ind w:left="6457" w:hanging="360"/>
+      </w:pPr>
+      <w:rPr>
+        <w:rFonts w:hint="default" w:ascii="Courier New" w:hAnsi="Courier New" w:eastAsia="Courier New" w:cs="Courier New"/>
+      </w:rPr>
+    </w:lvl>
+    <w:lvl w:ilvl="8">
+      <w:start w:val="1"/>
+      <w:numFmt w:val="bullet"/>
+      <w:isLgl w:val="false"/>
+      <w:suff w:val="tab"/>
+      <w:lvlText w:val="§"/>
+      <w:lvlJc w:val="left"/>
+      <w:pPr>
+        <w:ind w:left="7177" w:hanging="360"/>
+      </w:pPr>
+      <w:rPr>
+        <w:rFonts w:hint="default" w:ascii="Wingdings" w:hAnsi="Wingdings" w:eastAsia="Wingdings" w:cs="Wingdings"/>
+      </w:rPr>
+    </w:lvl>
+  </w:abstractNum>
   <w:num w:numId="1">
     <w:abstractNumId w:val="0"/>
   </w:num>
@@ -3886,6 +4942,9 @@
   </w:num>
   <w:num w:numId="10">
     <w:abstractNumId w:val="9"/>
+  </w:num>
+  <w:num w:numId="11">
+    <w:abstractNumId w:val="10"/>
   </w:num>
 </w:numbering>
 </file>

</xml_diff>